<commit_message>
added sprint 1 backlog, update sprint 0 retro, product backlog
</commit_message>
<xml_diff>
--- a/Milestone 1 Deliverables/Sprint 0 Retro.docx
+++ b/Milestone 1 Deliverables/Sprint 0 Retro.docx
@@ -226,15 +226,14 @@
       <w:pPr>
         <w:pStyle w:val="ListParagraph"/>
         <w:rPr>
-          <w:rFonts w:ascii="Arial" w:hAnsi="Arial" w:cs="Arial"/>
-          <w:sz w:val="24"/>
-          <w:szCs w:val="24"/>
-        </w:rPr>
-      </w:pPr>
-      <w:r>
-        <w:rPr>
-          <w:rFonts w:ascii="Arial" w:hAnsi="Arial" w:cs="Arial"/>
-          <w:color w:val="4472C4" w:themeColor="accent1" w:themeTint="FF" w:themeShade="FF"/>
+          <w:noProof w:val="0"/>
+          <w:lang w:val="en-AU"/>
+        </w:rPr>
+      </w:pPr>
+      <w:r>
+        <w:rPr>
+          <w:rFonts w:ascii="Arial" w:hAnsi="Arial" w:cs="Arial"/>
+          <w:color w:val="4471C4"/>
           <w:sz w:val="24"/>
           <w:szCs w:val="24"/>
         </w:rPr>
@@ -242,6 +241,70 @@
       </w:r>
       <w:r>
         <w:rPr>
+          <w:rFonts w:ascii="Arial" w:hAnsi="Arial" w:eastAsia="Arial" w:cs="Arial"/>
+          <w:b w:val="0"/>
+          <w:bCs w:val="0"/>
+          <w:i w:val="0"/>
+          <w:iCs w:val="0"/>
+          <w:caps w:val="0"/>
+          <w:smallCaps w:val="0"/>
+          <w:noProof w:val="0"/>
+          <w:color w:val="000000" w:themeColor="text1" w:themeTint="FF" w:themeShade="FF"/>
+          <w:sz w:val="24"/>
+          <w:szCs w:val="24"/>
+          <w:lang w:val="en-AU"/>
+        </w:rPr>
+        <w:t xml:space="preserve"> Dipto </w:t>
+      </w:r>
+      <w:proofErr w:type="spellStart"/>
+      <w:r>
+        <w:rPr>
+          <w:rFonts w:ascii="Arial" w:hAnsi="Arial" w:eastAsia="Arial" w:cs="Arial"/>
+          <w:b w:val="0"/>
+          <w:bCs w:val="0"/>
+          <w:i w:val="0"/>
+          <w:iCs w:val="0"/>
+          <w:caps w:val="0"/>
+          <w:smallCaps w:val="0"/>
+          <w:noProof w:val="0"/>
+          <w:color w:val="000000" w:themeColor="text1" w:themeTint="FF" w:themeShade="FF"/>
+          <w:sz w:val="24"/>
+          <w:szCs w:val="24"/>
+          <w:lang w:val="en-AU"/>
+        </w:rPr>
+        <w:t>Pratyaksa</w:t>
+      </w:r>
+      <w:proofErr w:type="spellEnd"/>
+    </w:p>
+    <w:p>
+      <w:pPr>
+        <w:pStyle w:val="ListParagraph"/>
+        <w:rPr>
+          <w:rFonts w:ascii="Arial" w:hAnsi="Arial" w:eastAsia="Arial" w:cs="Arial"/>
+          <w:b w:val="0"/>
+          <w:bCs w:val="0"/>
+          <w:i w:val="0"/>
+          <w:iCs w:val="0"/>
+          <w:caps w:val="0"/>
+          <w:smallCaps w:val="0"/>
+          <w:noProof w:val="0"/>
+          <w:color w:val="000000" w:themeColor="text1" w:themeTint="FF" w:themeShade="FF"/>
+          <w:sz w:val="24"/>
+          <w:szCs w:val="24"/>
+          <w:lang w:val="en-AU"/>
+        </w:rPr>
+      </w:pPr>
+      <w:r>
+        <w:rPr>
+          <w:rFonts w:ascii="Arial" w:hAnsi="Arial" w:cs="Arial"/>
+          <w:color w:val="4471C4"/>
+          <w:sz w:val="24"/>
+          <w:szCs w:val="24"/>
+        </w:rPr>
+        <w:t>Development team:</w:t>
+      </w:r>
+      <w:r>
+        <w:rPr>
           <w:rFonts w:ascii="Arial" w:hAnsi="Arial" w:cs="Arial"/>
           <w:sz w:val="24"/>
           <w:szCs w:val="24"/>
@@ -254,42 +317,15 @@
           <w:sz w:val="24"/>
           <w:szCs w:val="24"/>
         </w:rPr>
-        <w:t>Fraser Green</w:t>
-      </w:r>
-    </w:p>
-    <w:p>
-      <w:pPr>
-        <w:pStyle w:val="ListParagraph"/>
-        <w:rPr>
-          <w:rFonts w:ascii="Arial" w:hAnsi="Arial" w:cs="Arial"/>
-          <w:sz w:val="24"/>
-          <w:szCs w:val="24"/>
-        </w:rPr>
-      </w:pPr>
-      <w:r>
-        <w:rPr>
-          <w:rFonts w:ascii="Arial" w:hAnsi="Arial" w:cs="Arial"/>
-          <w:color w:val="4472C4" w:themeColor="accent1" w:themeTint="FF" w:themeShade="FF"/>
-          <w:sz w:val="24"/>
-          <w:szCs w:val="24"/>
-        </w:rPr>
-        <w:t>Development team:</w:t>
-      </w:r>
-      <w:r>
-        <w:rPr>
-          <w:rFonts w:ascii="Arial" w:hAnsi="Arial" w:cs="Arial"/>
-          <w:sz w:val="24"/>
-          <w:szCs w:val="24"/>
-        </w:rPr>
-        <w:t xml:space="preserve"> </w:t>
-      </w:r>
-      <w:r>
-        <w:rPr>
-          <w:rFonts w:ascii="Arial" w:hAnsi="Arial" w:cs="Arial"/>
-          <w:sz w:val="24"/>
-          <w:szCs w:val="24"/>
-        </w:rPr>
         <w:t>Hugh Phung, Sam Te</w:t>
+      </w:r>
+      <w:r>
+        <w:rPr>
+          <w:rFonts w:ascii="Arial" w:hAnsi="Arial" w:cs="Arial"/>
+          <w:sz w:val="24"/>
+          <w:szCs w:val="24"/>
+        </w:rPr>
+        <w:t>, Fraser Green</w:t>
       </w:r>
     </w:p>
     <w:p>
@@ -1815,8 +1851,8 @@
 </file>
 
 <file path=customXml/item1.xml><?xml version="1.0" encoding="utf-8"?>
-<ct:contentTypeSchema xmlns:ct="http://schemas.microsoft.com/office/2006/metadata/contentType" xmlns:ma="http://schemas.microsoft.com/office/2006/metadata/properties/metaAttributes" ct:_="" ma:_="" ma:contentTypeName="Document" ma:contentTypeID="0x010100B2353E2A5BD8794FAECD6EBDA6978FDE" ma:contentTypeVersion="4" ma:contentTypeDescription="Create a new document." ma:contentTypeScope="" ma:versionID="e555e17f0d7e1c0e254458ffcabd1614">
-  <xsd:schema xmlns:xsd="http://www.w3.org/2001/XMLSchema" xmlns:xs="http://www.w3.org/2001/XMLSchema" xmlns:p="http://schemas.microsoft.com/office/2006/metadata/properties" xmlns:ns2="3edec336-ac73-42aa-a558-27fbb502397a" targetNamespace="http://schemas.microsoft.com/office/2006/metadata/properties" ma:root="true" ma:fieldsID="0e68329bdc27f61e5d7e3a69169d6d79" ns2:_="">
+<ct:contentTypeSchema xmlns:ct="http://schemas.microsoft.com/office/2006/metadata/contentType" xmlns:ma="http://schemas.microsoft.com/office/2006/metadata/properties/metaAttributes" ct:_="" ma:_="" ma:contentTypeName="Document" ma:contentTypeID="0x010100B2353E2A5BD8794FAECD6EBDA6978FDE" ma:contentTypeVersion="9" ma:contentTypeDescription="Create a new document." ma:contentTypeScope="" ma:versionID="5f4bc44ba184817ec51d37b52f15f098">
+  <xsd:schema xmlns:xsd="http://www.w3.org/2001/XMLSchema" xmlns:xs="http://www.w3.org/2001/XMLSchema" xmlns:p="http://schemas.microsoft.com/office/2006/metadata/properties" xmlns:ns2="3edec336-ac73-42aa-a558-27fbb502397a" targetNamespace="http://schemas.microsoft.com/office/2006/metadata/properties" ma:root="true" ma:fieldsID="1f960c4d0911bbe4d4de994f384c677b" ns2:_="">
     <xsd:import namespace="3edec336-ac73-42aa-a558-27fbb502397a"/>
     <xsd:element name="properties">
       <xsd:complexType>
@@ -1828,6 +1864,11 @@
                 <xsd:element ref="ns2:MediaServiceFastMetadata" minOccurs="0"/>
                 <xsd:element ref="ns2:MediaServiceAutoKeyPoints" minOccurs="0"/>
                 <xsd:element ref="ns2:MediaServiceKeyPoints" minOccurs="0"/>
+                <xsd:element ref="ns2:MediaServiceDateTaken" minOccurs="0"/>
+                <xsd:element ref="ns2:MediaServiceAutoTags" minOccurs="0"/>
+                <xsd:element ref="ns2:MediaServiceOCR" minOccurs="0"/>
+                <xsd:element ref="ns2:MediaServiceGenerationTime" minOccurs="0"/>
+                <xsd:element ref="ns2:MediaServiceEventHashCode" minOccurs="0"/>
               </xsd:all>
             </xsd:complexType>
           </xsd:element>
@@ -1858,6 +1899,33 @@
         <xsd:restriction base="dms:Note">
           <xsd:maxLength value="255"/>
         </xsd:restriction>
+      </xsd:simpleType>
+    </xsd:element>
+    <xsd:element name="MediaServiceDateTaken" ma:index="12" nillable="true" ma:displayName="MediaServiceDateTaken" ma:hidden="true" ma:internalName="MediaServiceDateTaken" ma:readOnly="true">
+      <xsd:simpleType>
+        <xsd:restriction base="dms:Text"/>
+      </xsd:simpleType>
+    </xsd:element>
+    <xsd:element name="MediaServiceAutoTags" ma:index="13" nillable="true" ma:displayName="Tags" ma:internalName="MediaServiceAutoTags" ma:readOnly="true">
+      <xsd:simpleType>
+        <xsd:restriction base="dms:Text"/>
+      </xsd:simpleType>
+    </xsd:element>
+    <xsd:element name="MediaServiceOCR" ma:index="14" nillable="true" ma:displayName="Extracted Text" ma:internalName="MediaServiceOCR" ma:readOnly="true">
+      <xsd:simpleType>
+        <xsd:restriction base="dms:Note">
+          <xsd:maxLength value="255"/>
+        </xsd:restriction>
+      </xsd:simpleType>
+    </xsd:element>
+    <xsd:element name="MediaServiceGenerationTime" ma:index="15" nillable="true" ma:displayName="MediaServiceGenerationTime" ma:hidden="true" ma:internalName="MediaServiceGenerationTime" ma:readOnly="true">
+      <xsd:simpleType>
+        <xsd:restriction base="dms:Text"/>
+      </xsd:simpleType>
+    </xsd:element>
+    <xsd:element name="MediaServiceEventHashCode" ma:index="16" nillable="true" ma:displayName="MediaServiceEventHashCode" ma:hidden="true" ma:internalName="MediaServiceEventHashCode" ma:readOnly="true">
+      <xsd:simpleType>
+        <xsd:restriction base="dms:Text"/>
       </xsd:simpleType>
     </xsd:element>
   </xsd:schema>
@@ -1976,7 +2044,7 @@
 </file>
 
 <file path=customXml/itemProps1.xml><?xml version="1.0" encoding="utf-8"?>
-<ds:datastoreItem xmlns:ds="http://schemas.openxmlformats.org/officeDocument/2006/customXml" ds:itemID="{8EFA3BBD-32D8-482A-8934-5238070DAF14}"/>
+<ds:datastoreItem xmlns:ds="http://schemas.openxmlformats.org/officeDocument/2006/customXml" ds:itemID="{0B09F3AE-F923-4B56-B894-78CC26A7D097}"/>
 </file>
 
 <file path=customXml/itemProps2.xml><?xml version="1.0" encoding="utf-8"?>

</xml_diff>